<commit_message>
idk some clean up
</commit_message>
<xml_diff>
--- a/Odin Project/HTML & CSS/HTML & CSS.docx
+++ b/Odin Project/HTML & CSS/HTML & CSS.docx
@@ -2804,7 +2804,7 @@
     <w:p>
       <w:pPr>
         <w:rPr>
-          <w:rFonts w:ascii="DejaVu Sans" w:hAnsi="DejaVu Sans" w:hint="eastAsia"/>
+          <w:rFonts w:ascii="DejaVu Sans" w:hAnsi="DejaVu Sans"/>
         </w:rPr>
       </w:pPr>
       <w:r>
@@ -2868,16 +2868,221 @@
     <w:p>
       <w:pPr>
         <w:rPr>
-          <w:rFonts w:ascii="DejaVu Sans" w:hAnsi="DejaVu Sans" w:hint="eastAsia"/>
-        </w:rPr>
-      </w:pPr>
-    </w:p>
-    <w:p>
-      <w:pPr>
-        <w:rPr>
-          <w:rFonts w:ascii="DejaVu Sans" w:hAnsi="DejaVu Sans" w:hint="eastAsia"/>
-        </w:rPr>
-      </w:pPr>
+          <w:rFonts w:ascii="DejaVu Sans" w:hAnsi="DejaVu Sans"/>
+        </w:rPr>
+      </w:pPr>
+    </w:p>
+    <w:p>
+      <w:pPr>
+        <w:pBdr>
+          <w:bottom w:val="double" w:sz="6" w:space="1" w:color="auto"/>
+        </w:pBdr>
+        <w:rPr>
+          <w:rFonts w:ascii="DejaVu Sans" w:hAnsi="DejaVu Sans"/>
+          <w:lang w:val="en-US"/>
+        </w:rPr>
+      </w:pPr>
+      <w:r>
+        <w:rPr>
+          <w:rFonts w:ascii="DejaVu Sans" w:hAnsi="DejaVu Sans" w:hint="eastAsia"/>
+          <w:lang w:val="en-US"/>
+        </w:rPr>
+        <w:t xml:space="preserve">&lt;img src="https://www.theodinproject.com/mstile-310x310.png" </w:t>
+      </w:r>
+      <w:r>
+        <w:rPr>
+          <w:rFonts w:ascii="DejaVu Sans" w:hAnsi="DejaVu Sans" w:hint="eastAsia"/>
+          <w:b/>
+          <w:lang w:val="en-US"/>
+        </w:rPr>
+        <w:t>alt="The Odin Project Logo"</w:t>
+      </w:r>
+      <w:r>
+        <w:rPr>
+          <w:rFonts w:ascii="DejaVu Sans" w:hAnsi="DejaVu Sans" w:hint="eastAsia"/>
+          <w:lang w:val="en-US"/>
+        </w:rPr>
+        <w:t>&gt;</w:t>
+      </w:r>
+    </w:p>
+    <w:p>
+      <w:pPr>
+        <w:pBdr>
+          <w:bottom w:val="double" w:sz="6" w:space="1" w:color="auto"/>
+        </w:pBdr>
+        <w:rPr>
+          <w:rFonts w:ascii="DejaVu Sans" w:hAnsi="DejaVu Sans" w:hint="eastAsia"/>
+          <w:lang w:val="en-US"/>
+        </w:rPr>
+      </w:pPr>
+    </w:p>
+    <w:p>
+      <w:pPr>
+        <w:rPr>
+          <w:rFonts w:ascii="DejaVu Sans" w:hAnsi="DejaVu Sans"/>
+        </w:rPr>
+      </w:pPr>
+    </w:p>
+    <w:p>
+      <w:pPr>
+        <w:rPr>
+          <w:rFonts w:ascii="DejaVu Sans" w:hAnsi="DejaVu Sans" w:hint="eastAsia"/>
+        </w:rPr>
+      </w:pPr>
+    </w:p>
+    <w:p>
+      <w:pPr>
+        <w:rPr>
+          <w:rFonts w:ascii="DejaVu Sans" w:hAnsi="DejaVu Sans"/>
+          <w:b/>
+        </w:rPr>
+      </w:pPr>
+      <w:r>
+        <w:rPr>
+          <w:rFonts w:ascii="DejaVu Sans" w:hAnsi="DejaVu Sans"/>
+        </w:rPr>
+        <w:t xml:space="preserve">Four main image formats: </w:t>
+      </w:r>
+      <w:r>
+        <w:rPr>
+          <w:rFonts w:ascii="DejaVu Sans" w:hAnsi="DejaVu Sans"/>
+          <w:b/>
+        </w:rPr>
+        <w:t>JPG, GIF, PNG, SVG</w:t>
+      </w:r>
+    </w:p>
+    <w:p>
+      <w:pPr>
+        <w:rPr>
+          <w:rFonts w:ascii="DejaVu Sans" w:hAnsi="DejaVu Sans"/>
+        </w:rPr>
+      </w:pPr>
+      <w:r>
+        <w:rPr>
+          <w:rFonts w:ascii="DejaVu Sans" w:hAnsi="DejaVu Sans"/>
+        </w:rPr>
+        <w:t>JPG:</w:t>
+      </w:r>
+      <w:r>
+        <w:rPr>
+          <w:rFonts w:ascii="DejaVu Sans" w:hAnsi="DejaVu Sans"/>
+        </w:rPr>
+        <w:tab/>
+        <w:t xml:space="preserve">for </w:t>
+      </w:r>
+      <w:r>
+        <w:rPr>
+          <w:rFonts w:ascii="DejaVu Sans" w:hAnsi="DejaVu Sans"/>
+        </w:rPr>
+        <w:t xml:space="preserve">photos, </w:t>
+      </w:r>
+      <w:r>
+        <w:rPr>
+          <w:rFonts w:ascii="DejaVu Sans" w:hAnsi="DejaVu Sans"/>
+        </w:rPr>
+        <w:t>large colour palettes without exorbitantly increasing file size</w:t>
+      </w:r>
+    </w:p>
+    <w:p>
+      <w:pPr>
+        <w:rPr>
+          <w:rFonts w:ascii="DejaVu Sans" w:hAnsi="DejaVu Sans"/>
+        </w:rPr>
+      </w:pPr>
+      <w:r>
+        <w:rPr>
+          <w:rFonts w:ascii="DejaVu Sans" w:hAnsi="DejaVu Sans"/>
+        </w:rPr>
+        <w:tab/>
+        <w:t>don’t allow transparent pixels</w:t>
+      </w:r>
+    </w:p>
+    <w:p>
+      <w:pPr>
+        <w:ind w:left="708" w:hanging="708"/>
+        <w:rPr>
+          <w:rFonts w:ascii="DejaVu Sans" w:hAnsi="DejaVu Sans"/>
+        </w:rPr>
+      </w:pPr>
+      <w:r>
+        <w:rPr>
+          <w:rFonts w:ascii="DejaVu Sans" w:hAnsi="DejaVu Sans"/>
+        </w:rPr>
+        <w:t>GIF:</w:t>
+      </w:r>
+      <w:r>
+        <w:rPr>
+          <w:rFonts w:ascii="DejaVu Sans" w:hAnsi="DejaVu Sans"/>
+        </w:rPr>
+        <w:tab/>
+      </w:r>
+      <w:r>
+        <w:rPr>
+          <w:rFonts w:ascii="DejaVu Sans" w:hAnsi="DejaVu Sans"/>
+        </w:rPr>
+        <w:t>for simple animations, but somewhat limited in terms of colour palette, binary option for transparent pixel</w:t>
+      </w:r>
+    </w:p>
+    <w:p>
+      <w:pPr>
+        <w:ind w:left="708" w:hanging="708"/>
+        <w:rPr>
+          <w:rFonts w:ascii="DejaVu Sans" w:hAnsi="DejaVu Sans"/>
+        </w:rPr>
+      </w:pPr>
+      <w:r>
+        <w:rPr>
+          <w:rFonts w:ascii="DejaVu Sans" w:hAnsi="DejaVu Sans"/>
+        </w:rPr>
+        <w:t>PNG:</w:t>
+      </w:r>
+      <w:r>
+        <w:rPr>
+          <w:rFonts w:ascii="DejaVu Sans" w:hAnsi="DejaVu Sans"/>
+        </w:rPr>
+        <w:tab/>
+        <w:t>for anything that is not a photo or animated, size would be larger comparing against a photo of the same quality. support opacity, good for icon, diagrams, logos</w:t>
+      </w:r>
+    </w:p>
+    <w:p>
+      <w:pPr>
+        <w:ind w:left="708" w:hanging="708"/>
+        <w:rPr>
+          <w:rFonts w:ascii="DejaVu Sans" w:hAnsi="DejaVu Sans"/>
+        </w:rPr>
+      </w:pPr>
+      <w:r>
+        <w:rPr>
+          <w:rFonts w:ascii="DejaVu Sans" w:hAnsi="DejaVu Sans"/>
+        </w:rPr>
+        <w:t>SVG:</w:t>
+      </w:r>
+      <w:r>
+        <w:rPr>
+          <w:rFonts w:ascii="DejaVu Sans" w:hAnsi="DejaVu Sans"/>
+        </w:rPr>
+        <w:tab/>
+        <w:t>vector-based graphics format, can scale up or down to any dimension without loss of quality. good for responsive design</w:t>
+      </w:r>
+      <w:r>
+        <w:rPr>
+          <w:rFonts w:ascii="DejaVu Sans" w:hAnsi="DejaVu Sans"/>
+        </w:rPr>
+        <w:t>. size impact by text field amount</w:t>
+      </w:r>
+    </w:p>
+    <w:p>
+      <w:pPr>
+        <w:rPr>
+          <w:rFonts w:ascii="DejaVu Sans" w:hAnsi="DejaVu Sans"/>
+        </w:rPr>
+      </w:pPr>
+      <w:r>
+        <w:rPr>
+          <w:rFonts w:ascii="DejaVu Sans" w:hAnsi="DejaVu Sans"/>
+        </w:rPr>
+        <w:tab/>
+      </w:r>
     </w:p>
     <w:p>
       <w:pPr>
@@ -2887,6 +3092,13 @@
       </w:pPr>
       <w:bookmarkStart w:id="0" w:name="_GoBack"/>
       <w:bookmarkEnd w:id="0"/>
+    </w:p>
+    <w:p>
+      <w:pPr>
+        <w:rPr>
+          <w:rFonts w:ascii="DejaVu Sans" w:hAnsi="DejaVu Sans" w:hint="eastAsia"/>
+        </w:rPr>
+      </w:pPr>
     </w:p>
     <w:p>
       <w:pPr>

</xml_diff>